<commit_message>
Update MoA with timeDelay and useful flags
Update MoA to include a time delay between images.  Also added a flag to
control that functionality and a flag to control if an image number is
shown above image.
</commit_message>
<xml_diff>
--- a/Module-MoA/ETK-MethodofAdjustmentREADME.docx
+++ b/Module-MoA/ETK-MethodofAdjustmentREADME.docx
@@ -1,6 +1,6 @@
 
 <file path=word/document.xml><?xml version="1.0" encoding="utf-8"?>
-<w:document xmlns:wpc="http://schemas.microsoft.com/office/word/2010/wordprocessingCanvas" xmlns:mc="http://schemas.openxmlformats.org/markup-compatibility/2006" xmlns:o="urn:schemas-microsoft-com:office:office" xmlns:r="http://schemas.openxmlformats.org/officeDocument/2006/relationships" xmlns:m="http://schemas.openxmlformats.org/officeDocument/2006/math" xmlns:v="urn:schemas-microsoft-com:vml" xmlns:wp14="http://schemas.microsoft.com/office/word/2010/wordprocessingDrawing" xmlns:wp="http://schemas.openxmlformats.org/drawingml/2006/wordprocessingDrawing" xmlns:w10="urn:schemas-microsoft-com:office:word" xmlns:w="http://schemas.openxmlformats.org/wordprocessingml/2006/main" xmlns:w14="http://schemas.microsoft.com/office/word/2010/wordml" xmlns:w15="http://schemas.microsoft.com/office/word/2012/wordml" xmlns:wpg="http://schemas.microsoft.com/office/word/2010/wordprocessingGroup" xmlns:wpi="http://schemas.microsoft.com/office/word/2010/wordprocessingInk" xmlns:wne="http://schemas.microsoft.com/office/word/2006/wordml" xmlns:wps="http://schemas.microsoft.com/office/word/2010/wordprocessingShape" mc:Ignorable="w14 w15 wp14">
+<w:document xmlns:wpc="http://schemas.microsoft.com/office/word/2010/wordprocessingCanvas" xmlns:cx="http://schemas.microsoft.com/office/drawing/2014/chartex" xmlns:cx1="http://schemas.microsoft.com/office/drawing/2015/9/8/chartex" xmlns:mc="http://schemas.openxmlformats.org/markup-compatibility/2006" xmlns:o="urn:schemas-microsoft-com:office:office" xmlns:r="http://schemas.openxmlformats.org/officeDocument/2006/relationships" xmlns:m="http://schemas.openxmlformats.org/officeDocument/2006/math" xmlns:v="urn:schemas-microsoft-com:vml" xmlns:wp14="http://schemas.microsoft.com/office/word/2010/wordprocessingDrawing" xmlns:wp="http://schemas.openxmlformats.org/drawingml/2006/wordprocessingDrawing" xmlns:w10="urn:schemas-microsoft-com:office:word" xmlns:w="http://schemas.openxmlformats.org/wordprocessingml/2006/main" xmlns:w14="http://schemas.microsoft.com/office/word/2010/wordml" xmlns:w15="http://schemas.microsoft.com/office/word/2012/wordml" xmlns:w16se="http://schemas.microsoft.com/office/word/2015/wordml/symex" xmlns:wpg="http://schemas.microsoft.com/office/word/2010/wordprocessingGroup" xmlns:wpi="http://schemas.microsoft.com/office/word/2010/wordprocessingInk" xmlns:wne="http://schemas.microsoft.com/office/word/2006/wordml" xmlns:wps="http://schemas.microsoft.com/office/word/2010/wordprocessingShape" mc:Ignorable="w14 w15 w16se wp14">
   <w:body>
     <w:p>
       <w:pPr>
@@ -405,93 +405,142 @@
       </w:r>
       <w:proofErr w:type="spellEnd"/>
       <w:r>
-        <w:t xml:space="preserve"> variable is used to point to the URL host for the images and must be modified by the user.</w:t>
-      </w:r>
-      <w:r>
-        <w:t xml:space="preserve">  </w:t>
-      </w:r>
-      <w:r>
-        <w:t>Implementing the above files should produce a Qualtrics question that allo</w:t>
+        <w:t xml:space="preserve"> variable is used to point to the URL host for the images and must be modified by the user.  </w:t>
+      </w:r>
+      <w:r>
+        <w:t xml:space="preserve">Implementing the above files should produce a Qualtrics question that allows the participant to rotate the carousel back and forth between a set of numbered images (00 to 04).  </w:t>
+      </w:r>
+    </w:p>
+    <w:p>
+      <w:pPr>
+        <w:pStyle w:val="Heading2"/>
+      </w:pPr>
+      <w:r>
+        <w:t>Study Output: Embedded Data Variables</w:t>
+      </w:r>
+    </w:p>
+    <w:p>
+      <w:r>
+        <w:t xml:space="preserve"> </w:t>
+      </w:r>
+      <w:r>
+        <w:t>The study participant “chooses” the threshold or change point by</w:t>
+      </w:r>
+      <w:r>
+        <w:t xml:space="preserve"> clicking the Qualtrics &gt;&gt; (forward to next question</w:t>
+      </w:r>
+      <w:r>
+        <w:t xml:space="preserve">) button to record their choice.  </w:t>
+      </w:r>
+      <w:r>
+        <w:t xml:space="preserve">The Qualtrics JavaScript API allows the user to write out information via the </w:t>
+      </w:r>
+      <w:proofErr w:type="spellStart"/>
+      <w:r>
+        <w:t>setEmbeddedData</w:t>
+      </w:r>
+      <w:proofErr w:type="spellEnd"/>
+      <w:r>
+        <w:t xml:space="preserve"> method.  The embedded data variable MUST be created within the Survey Flow in order t</w:t>
+      </w:r>
+      <w:r>
+        <w:t>o s</w:t>
+      </w:r>
+      <w:r>
+        <w:t>ave this</w:t>
+      </w:r>
+      <w:r>
+        <w:t xml:space="preserve"> </w:t>
+      </w:r>
+      <w:r>
+        <w:t>information</w:t>
+      </w:r>
+      <w:r>
+        <w:t xml:space="preserve">.  </w:t>
+      </w:r>
+      <w:r>
+        <w:t xml:space="preserve">A screenshot from an example Survey Flow is shown in the accompanying image file.  </w:t>
+      </w:r>
+      <w:r>
+        <w:t xml:space="preserve">The JavaScript file must be edited so that the embedded data variable names match.  More information on creating embedded data variables and the survey flow can be found on the Qualtrics website.  </w:t>
+      </w:r>
+    </w:p>
+    <w:p>
+      <w:r>
+        <w:t>An alternate way of saving the participant choice would be to embed the carousel in a multiple choice questio</w:t>
+      </w:r>
+      <w:r>
+        <w:t>n and have the participant select one or more</w:t>
+      </w:r>
+      <w:r>
+        <w:t xml:space="preserve"> image number</w:t>
+      </w:r>
+      <w:r>
+        <w:t>s</w:t>
+      </w:r>
+      <w:r>
+        <w:t xml:space="preserve">.  </w:t>
+      </w:r>
+      <w:r>
+        <w:t xml:space="preserve"> There is</w:t>
+      </w:r>
+      <w:r>
+        <w:t xml:space="preserve"> a flag, </w:t>
+      </w:r>
+      <w:proofErr w:type="spellStart"/>
+      <w:r>
+        <w:t>doImageNumber</w:t>
+      </w:r>
+      <w:proofErr w:type="spellEnd"/>
+      <w:r>
+        <w:t>, which implement code to</w:t>
+      </w:r>
+      <w:r>
+        <w:t xml:space="preserve"> add a title over each image as “Image Number: XX”.  </w:t>
+      </w:r>
+      <w:r>
+        <w:t xml:space="preserve">Setting this flag to true </w:t>
+      </w:r>
+      <w:r>
+        <w:t xml:space="preserve">will allow the participant to identify and choose multiple images.  </w:t>
+      </w:r>
+    </w:p>
+    <w:p>
+      <w:r>
+        <w:t xml:space="preserve">A timing variable, </w:t>
+      </w:r>
+      <w:proofErr w:type="spellStart"/>
+      <w:r>
+        <w:t>timeDelay</w:t>
+      </w:r>
+      <w:proofErr w:type="spellEnd"/>
+      <w:r>
+        <w:t xml:space="preserve"> and its flag, </w:t>
+      </w:r>
+      <w:proofErr w:type="spellStart"/>
+      <w:r>
+        <w:t>doTimeDelay</w:t>
+      </w:r>
+      <w:proofErr w:type="spellEnd"/>
+      <w:r>
+        <w:t xml:space="preserve">, </w:t>
+      </w:r>
+      <w:r>
+        <w:t>is used to set a slight delay before each image appears.  For images with high levels of similarity, this can make it easier for subjects to realize that there is a new set of images.  The default</w:t>
+      </w:r>
+      <w:r>
+        <w:t xml:space="preserve"> is 250ms and </w:t>
+      </w:r>
+      <w:proofErr w:type="spellStart"/>
+      <w:r>
+        <w:t>doTimeDelay</w:t>
+      </w:r>
+      <w:proofErr w:type="spellEnd"/>
+      <w:r>
+        <w:t xml:space="preserve">=false.  </w:t>
       </w:r>
       <w:bookmarkStart w:id="0" w:name="_GoBack"/>
       <w:bookmarkEnd w:id="0"/>
-      <w:r>
-        <w:t xml:space="preserve">ws the participant to rotate the carousel back and forth between a set of numbered images (00 to 04).  </w:t>
-      </w:r>
-    </w:p>
-    <w:p>
-      <w:pPr>
-        <w:pStyle w:val="Heading2"/>
-      </w:pPr>
-      <w:r>
-        <w:t>Study Output: Embedded Data Variables</w:t>
-      </w:r>
-    </w:p>
-    <w:p>
-      <w:r>
-        <w:t xml:space="preserve"> </w:t>
-      </w:r>
-      <w:r>
-        <w:t>The study participant “chooses” the threshold or change point by</w:t>
-      </w:r>
-      <w:r>
-        <w:t xml:space="preserve"> clicking the Qualtrics &gt;&gt; (forward to next question</w:t>
-      </w:r>
-      <w:r>
-        <w:t xml:space="preserve">) button to record their choice.  </w:t>
-      </w:r>
-      <w:r>
-        <w:t xml:space="preserve">The Qualtrics JavaScript API allows the user to write out information via the </w:t>
-      </w:r>
-      <w:proofErr w:type="spellStart"/>
-      <w:r>
-        <w:t>setEmbeddedData</w:t>
-      </w:r>
-      <w:proofErr w:type="spellEnd"/>
-      <w:r>
-        <w:t xml:space="preserve"> method.  The embedded data variable MUST be created within the Survey Flow in order t</w:t>
-      </w:r>
-      <w:r>
-        <w:t>o s</w:t>
-      </w:r>
-      <w:r>
-        <w:t>ave this</w:t>
-      </w:r>
-      <w:r>
-        <w:t xml:space="preserve"> </w:t>
-      </w:r>
-      <w:r>
-        <w:t>information</w:t>
-      </w:r>
-      <w:r>
-        <w:t xml:space="preserve">.  </w:t>
-      </w:r>
-      <w:r>
-        <w:t xml:space="preserve">A screenshot from an example Survey Flow is shown in the accompanying image file.  </w:t>
-      </w:r>
-      <w:r>
-        <w:t xml:space="preserve">The JavaScript file must be edited so that the embedded data variable names match.  More information on creating embedded data variables and the survey flow can be found on the Qualtrics website.  </w:t>
-      </w:r>
-    </w:p>
-    <w:p>
-      <w:r>
-        <w:t>An alternate way of saving the participant choice would be to embed the carousel in a multiple choice questio</w:t>
-      </w:r>
-      <w:r>
-        <w:t>n and have the participant select one or more</w:t>
-      </w:r>
-      <w:r>
-        <w:t xml:space="preserve"> image number</w:t>
-      </w:r>
-      <w:r>
-        <w:t>s</w:t>
-      </w:r>
-      <w:r>
-        <w:t xml:space="preserve">.  </w:t>
-      </w:r>
-      <w:r>
-        <w:t xml:space="preserve"> There is code commented out within the JavaScript that will add a title over each image as “Image Number: XX”.  Uncommenting this code snippet will allow the participant to identify and choose multiple images.  </w:t>
-      </w:r>
     </w:p>
     <w:p>
       <w:r>
@@ -673,15 +722,8 @@
           <w:sz w:val="20"/>
           <w:szCs w:val="20"/>
         </w:rPr>
-        <w:t xml:space="preserve">THIS SOFTWARE IS PROVIDED BY THE COPYRIGHT HOLDERS AND CONTRIBUTORS "AS IS" AND ANY EXPRESS OR IMPLIED WARRANTIES, INCLUDING, BUT NOT LIMITED TO, THE IMPLIED WARRANTIES OF MERCHANTABILITY AND FITNESS FOR A PARTICULAR PURPOSE ARE DISCLAIMED. IN NO EVENT SHALL THE COPYRIGHT HOLDER OR CONTRIBUTORS BE LIABLE FOR ANY DIRECT, INDIRECT, INCIDENTAL, SPECIAL, EXEMPLARY, OR CONSEQUENTIAL </w:t>
-      </w:r>
-      <w:r>
-        <w:rPr>
-          <w:sz w:val="20"/>
-          <w:szCs w:val="20"/>
-        </w:rPr>
         <w:lastRenderedPageBreak/>
-        <w:t>DAMAGES (INCLUDING, BUT NOT LIMITED TO, PROCUREMENT OF SUBSTITUTE GOODS OR SERVICES; LOSS OF USE, DATA, OR PROFITS; OR BUSINESS INTERRUPTION) HOWEVER CAUSED AND ON ANY THEORY OF LIABILITY, WHETHER IN CONTRACT, STRICT LIABILITY, OR TORT (INCLUDING NEGLIGENCE OR OTHERWISE) ARISING IN ANY WAY OUT OF THE USE OF THIS SOFTWARE, EVEN IF ADVISED OF THE POSSIBILITY OF SUCH DAMAGE.</w:t>
+        <w:t>THIS SOFTWARE IS PROVIDED BY THE COPYRIGHT HOLDERS AND CONTRIBUTORS "AS IS" AND ANY EXPRESS OR IMPLIED WARRANTIES, INCLUDING, BUT NOT LIMITED TO, THE IMPLIED WARRANTIES OF MERCHANTABILITY AND FITNESS FOR A PARTICULAR PURPOSE ARE DISCLAIMED. IN NO EVENT SHALL THE COPYRIGHT HOLDER OR CONTRIBUTORS BE LIABLE FOR ANY DIRECT, INDIRECT, INCIDENTAL, SPECIAL, EXEMPLARY, OR CONSEQUENTIAL DAMAGES (INCLUDING, BUT NOT LIMITED TO, PROCUREMENT OF SUBSTITUTE GOODS OR SERVICES; LOSS OF USE, DATA, OR PROFITS; OR BUSINESS INTERRUPTION) HOWEVER CAUSED AND ON ANY THEORY OF LIABILITY, WHETHER IN CONTRACT, STRICT LIABILITY, OR TORT (INCLUDING NEGLIGENCE OR OTHERWISE) ARISING IN ANY WAY OUT OF THE USE OF THIS SOFTWARE, EVEN IF ADVISED OF THE POSSIBILITY OF SUCH DAMAGE.</w:t>
       </w:r>
     </w:p>
     <w:sectPr>
@@ -695,7 +737,7 @@
 </file>
 
 <file path=word/numbering.xml><?xml version="1.0" encoding="utf-8"?>
-<w:numbering xmlns:wpc="http://schemas.microsoft.com/office/word/2010/wordprocessingCanvas" xmlns:mc="http://schemas.openxmlformats.org/markup-compatibility/2006" xmlns:o="urn:schemas-microsoft-com:office:office" xmlns:r="http://schemas.openxmlformats.org/officeDocument/2006/relationships" xmlns:m="http://schemas.openxmlformats.org/officeDocument/2006/math" xmlns:v="urn:schemas-microsoft-com:vml" xmlns:wp14="http://schemas.microsoft.com/office/word/2010/wordprocessingDrawing" xmlns:wp="http://schemas.openxmlformats.org/drawingml/2006/wordprocessingDrawing" xmlns:w10="urn:schemas-microsoft-com:office:word" xmlns:w="http://schemas.openxmlformats.org/wordprocessingml/2006/main" xmlns:w14="http://schemas.microsoft.com/office/word/2010/wordml" xmlns:w15="http://schemas.microsoft.com/office/word/2012/wordml" xmlns:wpg="http://schemas.microsoft.com/office/word/2010/wordprocessingGroup" xmlns:wpi="http://schemas.microsoft.com/office/word/2010/wordprocessingInk" xmlns:wne="http://schemas.microsoft.com/office/word/2006/wordml" xmlns:wps="http://schemas.microsoft.com/office/word/2010/wordprocessingShape" mc:Ignorable="w14 w15 wp14">
+<w:numbering xmlns:wpc="http://schemas.microsoft.com/office/word/2010/wordprocessingCanvas" xmlns:cx="http://schemas.microsoft.com/office/drawing/2014/chartex" xmlns:cx1="http://schemas.microsoft.com/office/drawing/2015/9/8/chartex" xmlns:mc="http://schemas.openxmlformats.org/markup-compatibility/2006" xmlns:o="urn:schemas-microsoft-com:office:office" xmlns:r="http://schemas.openxmlformats.org/officeDocument/2006/relationships" xmlns:m="http://schemas.openxmlformats.org/officeDocument/2006/math" xmlns:v="urn:schemas-microsoft-com:vml" xmlns:wp14="http://schemas.microsoft.com/office/word/2010/wordprocessingDrawing" xmlns:wp="http://schemas.openxmlformats.org/drawingml/2006/wordprocessingDrawing" xmlns:w10="urn:schemas-microsoft-com:office:word" xmlns:w="http://schemas.openxmlformats.org/wordprocessingml/2006/main" xmlns:w14="http://schemas.microsoft.com/office/word/2010/wordml" xmlns:w15="http://schemas.microsoft.com/office/word/2012/wordml" xmlns:w16se="http://schemas.microsoft.com/office/word/2015/wordml/symex" xmlns:wpg="http://schemas.microsoft.com/office/word/2010/wordprocessingGroup" xmlns:wpi="http://schemas.microsoft.com/office/word/2010/wordprocessingInk" xmlns:wne="http://schemas.microsoft.com/office/word/2006/wordml" xmlns:wps="http://schemas.microsoft.com/office/word/2010/wordprocessingShape" mc:Ignorable="w14 w15 w16se wp14">
   <w:abstractNum w:abstractNumId="0" w15:restartNumberingAfterBreak="0">
     <w:nsid w:val="4EAD17E5"/>
     <w:multiLevelType w:val="hybridMultilevel"/>
@@ -905,7 +947,7 @@
 </file>
 
 <file path=word/styles.xml><?xml version="1.0" encoding="utf-8"?>
-<w:styles xmlns:mc="http://schemas.openxmlformats.org/markup-compatibility/2006" xmlns:r="http://schemas.openxmlformats.org/officeDocument/2006/relationships" xmlns:w="http://schemas.openxmlformats.org/wordprocessingml/2006/main" xmlns:w14="http://schemas.microsoft.com/office/word/2010/wordml" xmlns:w15="http://schemas.microsoft.com/office/word/2012/wordml" mc:Ignorable="w14 w15">
+<w:styles xmlns:mc="http://schemas.openxmlformats.org/markup-compatibility/2006" xmlns:r="http://schemas.openxmlformats.org/officeDocument/2006/relationships" xmlns:w="http://schemas.openxmlformats.org/wordprocessingml/2006/main" xmlns:w14="http://schemas.microsoft.com/office/word/2010/wordml" xmlns:w15="http://schemas.microsoft.com/office/word/2012/wordml" xmlns:w16se="http://schemas.microsoft.com/office/word/2015/wordml/symex" mc:Ignorable="w14 w15 w16se">
   <w:docDefaults>
     <w:rPrDefault>
       <w:rPr>

</xml_diff>